<commit_message>
Update according to the master's comments
</commit_message>
<xml_diff>
--- a/LabDocs/Lab1.docx
+++ b/LabDocs/Lab1.docx
@@ -4,42 +4,693 @@
   <w:body>
     <w:p>
       <w:pPr>
-        <w:pStyle w:val="a9"/>
+        <w:keepNext/>
+        <w:keepLines/>
+        <w:spacing w:before="240"/>
+        <w:outlineLvl w:val="0"/>
+        <w:rPr>
+          <w:rFonts w:eastAsiaTheme="majorEastAsia" w:cstheme="majorBidi"/>
+          <w:color w:val="0D0D0D" w:themeColor="text1" w:themeTint="F2"/>
+          <w:sz w:val="32"/>
+          <w:szCs w:val="32"/>
+        </w:rPr>
       </w:pPr>
       <w:bookmarkStart w:id="0" w:name="_Toc1402765"/>
     </w:p>
-    <w:bookmarkStart w:id="1" w:name="_MON_1634104306"/>
-    <w:bookmarkEnd w:id="1"/>
-    <w:p>
-      <w:r>
-        <w:object w:dxaOrig="9746" w:dyaOrig="13147">
-          <v:shapetype id="_x0000_t75" coordsize="21600,21600" o:spt="75" o:preferrelative="t" path="m@4@5l@4@11@9@11@9@5xe" filled="f" stroked="f">
-            <v:stroke joinstyle="miter"/>
-            <v:formulas>
-              <v:f eqn="if lineDrawn pixelLineWidth 0"/>
-              <v:f eqn="sum @0 1 0"/>
-              <v:f eqn="sum 0 0 @1"/>
-              <v:f eqn="prod @2 1 2"/>
-              <v:f eqn="prod @3 21600 pixelWidth"/>
-              <v:f eqn="prod @3 21600 pixelHeight"/>
-              <v:f eqn="sum @0 0 1"/>
-              <v:f eqn="prod @6 1 2"/>
-              <v:f eqn="prod @7 21600 pixelWidth"/>
-              <v:f eqn="sum @8 21600 0"/>
-              <v:f eqn="prod @7 21600 pixelHeight"/>
-              <v:f eqn="sum @10 21600 0"/>
-            </v:formulas>
-            <v:path o:extrusionok="f" gradientshapeok="t" o:connecttype="rect"/>
-            <o:lock v:ext="edit" aspectratio="t"/>
-          </v:shapetype>
-          <v:shape id="_x0000_i1025" type="#_x0000_t75" style="width:487pt;height:657pt" o:ole="">
-            <v:imagedata r:id="rId8" o:title=""/>
-          </v:shape>
-          <o:OLEObject Type="Embed" ProgID="Word.Document.12" ShapeID="_x0000_i1025" DrawAspect="Content" ObjectID="_1634123602" r:id="rId9">
-            <o:FieldCodes>\s</o:FieldCodes>
-          </o:OLEObject>
-        </w:object>
-      </w:r>
+    <w:p>
+      <w:pPr>
+        <w:jc w:val="center"/>
+        <w:rPr>
+          <w:caps/>
+        </w:rPr>
+      </w:pPr>
+      <w:r>
+        <w:rPr>
+          <w:caps/>
+        </w:rPr>
+        <w:t>Министерство образования и науки Российской Федерации</w:t>
+      </w:r>
+    </w:p>
+    <w:p>
+      <w:pPr>
+        <w:jc w:val="center"/>
+      </w:pPr>
+      <w:r>
+        <w:t xml:space="preserve">Федеральное государственное автономное образовательное </w:t>
+      </w:r>
+    </w:p>
+    <w:p>
+      <w:pPr>
+        <w:jc w:val="center"/>
+      </w:pPr>
+      <w:r>
+        <w:t>учреждение высшего образования</w:t>
+      </w:r>
+    </w:p>
+    <w:p>
+      <w:pPr>
+        <w:jc w:val="center"/>
+      </w:pPr>
+    </w:p>
+    <w:p>
+      <w:pPr>
+        <w:jc w:val="center"/>
+        <w:rPr>
+          <w:caps/>
+        </w:rPr>
+      </w:pPr>
+      <w:r>
+        <w:rPr>
+          <w:caps/>
+        </w:rPr>
+        <w:t xml:space="preserve">«Национальный исследовательский </w:t>
+      </w:r>
+    </w:p>
+    <w:p>
+      <w:pPr>
+        <w:jc w:val="center"/>
+        <w:rPr>
+          <w:caps/>
+        </w:rPr>
+      </w:pPr>
+      <w:r>
+        <w:rPr>
+          <w:caps/>
+        </w:rPr>
+        <w:t>Томский политехнический Университет»</w:t>
+      </w:r>
+    </w:p>
+    <w:p>
+      <w:pPr>
+        <w:rPr>
+          <w:b/>
+        </w:rPr>
+      </w:pPr>
+    </w:p>
+    <w:p>
+      <w:pPr>
+        <w:jc w:val="center"/>
+        <w:rPr>
+          <w:b/>
+        </w:rPr>
+      </w:pPr>
+      <w:r>
+        <w:rPr>
+          <w:noProof/>
+        </w:rPr>
+        <w:drawing>
+          <wp:inline distT="0" distB="0" distL="0" distR="0" wp14:anchorId="62F3D459" wp14:editId="3F2644A8">
+            <wp:extent cx="937895" cy="937895"/>
+            <wp:effectExtent l="0" t="0" r="0" b="0"/>
+            <wp:docPr id="19" name="Рисунок 19" descr="C:\Users\Антон\Downloads\11.png"/>
+            <wp:cNvGraphicFramePr>
+              <a:graphicFrameLocks xmlns:a="http://schemas.openxmlformats.org/drawingml/2006/main" noChangeAspect="1"/>
+            </wp:cNvGraphicFramePr>
+            <a:graphic xmlns:a="http://schemas.openxmlformats.org/drawingml/2006/main">
+              <a:graphicData uri="http://schemas.openxmlformats.org/drawingml/2006/picture">
+                <pic:pic xmlns:pic="http://schemas.openxmlformats.org/drawingml/2006/picture">
+                  <pic:nvPicPr>
+                    <pic:cNvPr id="0" name="Picture 6" descr="C:\Users\Антон\Downloads\11.png"/>
+                    <pic:cNvPicPr>
+                      <a:picLocks noChangeAspect="1" noChangeArrowheads="1"/>
+                    </pic:cNvPicPr>
+                  </pic:nvPicPr>
+                  <pic:blipFill>
+                    <a:blip r:embed="rId8" cstate="print">
+                      <a:extLst>
+                        <a:ext uri="{28A0092B-C50C-407E-A947-70E740481C1C}">
+                          <a14:useLocalDpi xmlns:a14="http://schemas.microsoft.com/office/drawing/2010/main" val="0"/>
+                        </a:ext>
+                      </a:extLst>
+                    </a:blip>
+                    <a:srcRect/>
+                    <a:stretch>
+                      <a:fillRect/>
+                    </a:stretch>
+                  </pic:blipFill>
+                  <pic:spPr bwMode="auto">
+                    <a:xfrm>
+                      <a:off x="0" y="0"/>
+                      <a:ext cx="937895" cy="937895"/>
+                    </a:xfrm>
+                    <a:prstGeom prst="rect">
+                      <a:avLst/>
+                    </a:prstGeom>
+                    <a:noFill/>
+                    <a:ln>
+                      <a:noFill/>
+                    </a:ln>
+                  </pic:spPr>
+                </pic:pic>
+              </a:graphicData>
+            </a:graphic>
+          </wp:inline>
+        </w:drawing>
+      </w:r>
+    </w:p>
+    <w:p>
+      <w:pPr>
+        <w:rPr>
+          <w:b/>
+        </w:rPr>
+      </w:pPr>
+    </w:p>
+    <w:p>
+      <w:pPr>
+        <w:rPr>
+          <w:b/>
+        </w:rPr>
+      </w:pPr>
+    </w:p>
+    <w:p>
+      <w:pPr>
+        <w:spacing w:before="600"/>
+      </w:pPr>
+      <w:r>
+        <w:t>Инженерная школа ядерных технологий</w:t>
+      </w:r>
+    </w:p>
+    <w:p>
+      <w:r>
+        <w:t>Направление</w:t>
+      </w:r>
+      <w:r>
+        <w:tab/>
+        <w:t>01.04.02 «Прикладная математика и информатика»</w:t>
+      </w:r>
+    </w:p>
+    <w:p>
+      <w:r>
+        <w:t>С</w:t>
+      </w:r>
+      <w:r>
+        <w:t>пециализация</w:t>
+      </w:r>
+      <w:r>
+        <w:t xml:space="preserve"> </w:t>
+      </w:r>
+      <w:r>
+        <w:t>«</w:t>
+      </w:r>
+      <w:r>
+        <w:t>Математическое моделирование и компьютерные вычисления</w:t>
+      </w:r>
+      <w:r>
+        <w:t>»</w:t>
+      </w:r>
+    </w:p>
+    <w:p>
+      <w:pPr>
+        <w:jc w:val="center"/>
+      </w:pPr>
+    </w:p>
+    <w:p>
+      <w:pPr>
+        <w:jc w:val="center"/>
+      </w:pPr>
+      <w:bookmarkStart w:id="1" w:name="_GoBack"/>
+      <w:bookmarkEnd w:id="1"/>
+    </w:p>
+    <w:p>
+      <w:pPr>
+        <w:jc w:val="center"/>
+        <w:rPr>
+          <w:b/>
+        </w:rPr>
+      </w:pPr>
+      <w:r>
+        <w:rPr>
+          <w:b/>
+        </w:rPr>
+        <w:t>ОТЧЕТ</w:t>
+      </w:r>
+    </w:p>
+    <w:p>
+      <w:pPr>
+        <w:jc w:val="center"/>
+        <w:rPr>
+          <w:caps/>
+        </w:rPr>
+      </w:pPr>
+      <w:r>
+        <w:rPr>
+          <w:caps/>
+        </w:rPr>
+        <w:t>по лабораторной работе №</w:t>
+      </w:r>
+      <w:r>
+        <w:rPr>
+          <w:caps/>
+        </w:rPr>
+        <w:t>1</w:t>
+      </w:r>
+      <w:r>
+        <w:rPr>
+          <w:caps/>
+        </w:rPr>
+        <w:t xml:space="preserve"> </w:t>
+      </w:r>
+    </w:p>
+    <w:p>
+      <w:pPr>
+        <w:ind w:left="708"/>
+        <w:jc w:val="center"/>
+      </w:pPr>
+      <w:r>
+        <w:t>«</w:t>
+      </w:r>
+      <w:r>
+        <w:t xml:space="preserve">Знакомство </w:t>
+      </w:r>
+      <w:r>
+        <w:t>с</w:t>
+      </w:r>
+      <w:r>
+        <w:t xml:space="preserve"> Android Studio и с</w:t>
+      </w:r>
+      <w:r>
+        <w:t>истемой управления версий Git</w:t>
+      </w:r>
+      <w:r>
+        <w:t>»</w:t>
+      </w:r>
+    </w:p>
+    <w:p>
+      <w:pPr>
+        <w:jc w:val="center"/>
+      </w:pPr>
+      <w:r>
+        <w:t xml:space="preserve"> Вариант 1</w:t>
+      </w:r>
+    </w:p>
+    <w:p>
+      <w:pPr>
+        <w:jc w:val="center"/>
+        <w:rPr>
+          <w:color w:val="FF0000"/>
+        </w:rPr>
+      </w:pPr>
+    </w:p>
+    <w:p>
+      <w:pPr>
+        <w:jc w:val="center"/>
+        <w:rPr>
+          <w:b/>
+        </w:rPr>
+      </w:pPr>
+      <w:r>
+        <w:t>по дисциплине:</w:t>
+      </w:r>
+      <w:r>
+        <w:rPr>
+          <w:b/>
+        </w:rPr>
+        <w:t xml:space="preserve"> </w:t>
+      </w:r>
+    </w:p>
+    <w:p>
+      <w:pPr>
+        <w:jc w:val="center"/>
+        <w:rPr>
+          <w:b/>
+        </w:rPr>
+      </w:pPr>
+      <w:r>
+        <w:rPr>
+          <w:b/>
+        </w:rPr>
+        <w:t>Программирование мобильных приложений</w:t>
+      </w:r>
+    </w:p>
+    <w:p>
+      <w:pPr>
+        <w:jc w:val="center"/>
+        <w:rPr>
+          <w:color w:val="FF0000"/>
+        </w:rPr>
+      </w:pPr>
+    </w:p>
+    <w:p>
+      <w:pPr>
+        <w:tabs>
+          <w:tab w:val="left" w:leader="underscore" w:pos="9072"/>
+        </w:tabs>
+        <w:jc w:val="center"/>
+      </w:pPr>
+    </w:p>
+    <w:p>
+      <w:pPr>
+        <w:tabs>
+          <w:tab w:val="left" w:leader="underscore" w:pos="9072"/>
+        </w:tabs>
+        <w:jc w:val="center"/>
+      </w:pPr>
+    </w:p>
+    <w:p>
+      <w:pPr>
+        <w:tabs>
+          <w:tab w:val="left" w:leader="underscore" w:pos="9072"/>
+        </w:tabs>
+        <w:jc w:val="center"/>
+      </w:pPr>
+    </w:p>
+    <w:tbl>
+      <w:tblPr>
+        <w:tblStyle w:val="12"/>
+        <w:tblW w:w="9962" w:type="dxa"/>
+        <w:tblBorders>
+          <w:top w:val="none" w:sz="0" w:space="0" w:color="auto"/>
+          <w:left w:val="none" w:sz="0" w:space="0" w:color="auto"/>
+          <w:bottom w:val="none" w:sz="0" w:space="0" w:color="auto"/>
+          <w:right w:val="none" w:sz="0" w:space="0" w:color="auto"/>
+          <w:insideH w:val="none" w:sz="0" w:space="0" w:color="auto"/>
+          <w:insideV w:val="none" w:sz="0" w:space="0" w:color="auto"/>
+        </w:tblBorders>
+        <w:tblLook w:val="04A0" w:firstRow="1" w:lastRow="0" w:firstColumn="1" w:lastColumn="0" w:noHBand="0" w:noVBand="1"/>
+      </w:tblPr>
+      <w:tblGrid>
+        <w:gridCol w:w="4361"/>
+        <w:gridCol w:w="992"/>
+        <w:gridCol w:w="2353"/>
+        <w:gridCol w:w="2256"/>
+      </w:tblGrid>
+      <w:tr>
+        <w:tc>
+          <w:tcPr>
+            <w:tcW w:w="4361" w:type="dxa"/>
+          </w:tcPr>
+          <w:p>
+            <w:r>
+              <w:rPr>
+                <w:b/>
+              </w:rPr>
+              <w:t>Исполнитель:</w:t>
+            </w:r>
+          </w:p>
+        </w:tc>
+        <w:tc>
+          <w:tcPr>
+            <w:tcW w:w="992" w:type="dxa"/>
+          </w:tcPr>
+          <w:p/>
+        </w:tc>
+        <w:tc>
+          <w:tcPr>
+            <w:tcW w:w="2353" w:type="dxa"/>
+          </w:tcPr>
+          <w:p>
+            <w:pPr>
+              <w:jc w:val="right"/>
+            </w:pPr>
+            <w:r>
+              <w:t>Е. В. Петрович</w:t>
+            </w:r>
+          </w:p>
+        </w:tc>
+        <w:tc>
+          <w:tcPr>
+            <w:tcW w:w="2256" w:type="dxa"/>
+          </w:tcPr>
+          <w:p>
+            <w:r>
+              <w:t>_________________</w:t>
+            </w:r>
+          </w:p>
+        </w:tc>
+      </w:tr>
+      <w:tr>
+        <w:tc>
+          <w:tcPr>
+            <w:tcW w:w="4361" w:type="dxa"/>
+          </w:tcPr>
+          <w:p>
+            <w:r>
+              <w:t>студент группы 0ВМ92</w:t>
+            </w:r>
+          </w:p>
+        </w:tc>
+        <w:tc>
+          <w:tcPr>
+            <w:tcW w:w="992" w:type="dxa"/>
+          </w:tcPr>
+          <w:p/>
+        </w:tc>
+        <w:tc>
+          <w:tcPr>
+            <w:tcW w:w="2353" w:type="dxa"/>
+          </w:tcPr>
+          <w:p>
+            <w:pPr>
+              <w:jc w:val="right"/>
+            </w:pPr>
+            <w:r>
+              <w:t>Дата сдачи:</w:t>
+            </w:r>
+          </w:p>
+        </w:tc>
+        <w:tc>
+          <w:tcPr>
+            <w:tcW w:w="2256" w:type="dxa"/>
+          </w:tcPr>
+          <w:p>
+            <w:r>
+              <w:t>_________________</w:t>
+            </w:r>
+          </w:p>
+        </w:tc>
+      </w:tr>
+      <w:tr>
+        <w:tc>
+          <w:tcPr>
+            <w:tcW w:w="4361" w:type="dxa"/>
+          </w:tcPr>
+          <w:p/>
+        </w:tc>
+        <w:tc>
+          <w:tcPr>
+            <w:tcW w:w="992" w:type="dxa"/>
+          </w:tcPr>
+          <w:p/>
+        </w:tc>
+        <w:tc>
+          <w:tcPr>
+            <w:tcW w:w="2353" w:type="dxa"/>
+          </w:tcPr>
+          <w:p>
+            <w:pPr>
+              <w:jc w:val="right"/>
+            </w:pPr>
+          </w:p>
+        </w:tc>
+        <w:tc>
+          <w:tcPr>
+            <w:tcW w:w="2256" w:type="dxa"/>
+          </w:tcPr>
+          <w:p/>
+        </w:tc>
+      </w:tr>
+      <w:tr>
+        <w:tc>
+          <w:tcPr>
+            <w:tcW w:w="4361" w:type="dxa"/>
+          </w:tcPr>
+          <w:p/>
+        </w:tc>
+        <w:tc>
+          <w:tcPr>
+            <w:tcW w:w="992" w:type="dxa"/>
+          </w:tcPr>
+          <w:p/>
+        </w:tc>
+        <w:tc>
+          <w:tcPr>
+            <w:tcW w:w="2353" w:type="dxa"/>
+          </w:tcPr>
+          <w:p>
+            <w:pPr>
+              <w:jc w:val="right"/>
+            </w:pPr>
+          </w:p>
+        </w:tc>
+        <w:tc>
+          <w:tcPr>
+            <w:tcW w:w="2256" w:type="dxa"/>
+          </w:tcPr>
+          <w:p/>
+        </w:tc>
+      </w:tr>
+      <w:tr>
+        <w:tc>
+          <w:tcPr>
+            <w:tcW w:w="4361" w:type="dxa"/>
+          </w:tcPr>
+          <w:p>
+            <w:r>
+              <w:rPr>
+                <w:b/>
+              </w:rPr>
+              <w:t>Руководитель:</w:t>
+            </w:r>
+          </w:p>
+        </w:tc>
+        <w:tc>
+          <w:tcPr>
+            <w:tcW w:w="992" w:type="dxa"/>
+          </w:tcPr>
+          <w:p/>
+        </w:tc>
+        <w:tc>
+          <w:tcPr>
+            <w:tcW w:w="2353" w:type="dxa"/>
+          </w:tcPr>
+          <w:p>
+            <w:pPr>
+              <w:jc w:val="right"/>
+            </w:pPr>
+            <w:r>
+              <w:t>А. В. Погребной</w:t>
+            </w:r>
+          </w:p>
+        </w:tc>
+        <w:tc>
+          <w:tcPr>
+            <w:tcW w:w="2256" w:type="dxa"/>
+          </w:tcPr>
+          <w:p>
+            <w:r>
+              <w:t>_________________</w:t>
+            </w:r>
+          </w:p>
+        </w:tc>
+      </w:tr>
+      <w:tr>
+        <w:tc>
+          <w:tcPr>
+            <w:tcW w:w="4361" w:type="dxa"/>
+          </w:tcPr>
+          <w:p>
+            <w:r>
+              <w:t>ассистент</w:t>
+            </w:r>
+          </w:p>
+        </w:tc>
+        <w:tc>
+          <w:tcPr>
+            <w:tcW w:w="992" w:type="dxa"/>
+          </w:tcPr>
+          <w:p/>
+        </w:tc>
+        <w:tc>
+          <w:tcPr>
+            <w:tcW w:w="2353" w:type="dxa"/>
+          </w:tcPr>
+          <w:p>
+            <w:pPr>
+              <w:jc w:val="right"/>
+            </w:pPr>
+            <w:r>
+              <w:t>Дата проверки:</w:t>
+            </w:r>
+          </w:p>
+        </w:tc>
+        <w:tc>
+          <w:tcPr>
+            <w:tcW w:w="2256" w:type="dxa"/>
+          </w:tcPr>
+          <w:p>
+            <w:r>
+              <w:t>_________________</w:t>
+            </w:r>
+          </w:p>
+        </w:tc>
+      </w:tr>
+      <w:tr>
+        <w:tc>
+          <w:tcPr>
+            <w:tcW w:w="4361" w:type="dxa"/>
+          </w:tcPr>
+          <w:p/>
+        </w:tc>
+        <w:tc>
+          <w:tcPr>
+            <w:tcW w:w="992" w:type="dxa"/>
+          </w:tcPr>
+          <w:p/>
+        </w:tc>
+        <w:tc>
+          <w:tcPr>
+            <w:tcW w:w="2353" w:type="dxa"/>
+          </w:tcPr>
+          <w:p>
+            <w:pPr>
+              <w:jc w:val="right"/>
+            </w:pPr>
+          </w:p>
+        </w:tc>
+        <w:tc>
+          <w:tcPr>
+            <w:tcW w:w="2256" w:type="dxa"/>
+          </w:tcPr>
+          <w:p/>
+        </w:tc>
+      </w:tr>
+      <w:tr>
+        <w:tc>
+          <w:tcPr>
+            <w:tcW w:w="4361" w:type="dxa"/>
+          </w:tcPr>
+          <w:p/>
+        </w:tc>
+        <w:tc>
+          <w:tcPr>
+            <w:tcW w:w="992" w:type="dxa"/>
+          </w:tcPr>
+          <w:p/>
+        </w:tc>
+        <w:tc>
+          <w:tcPr>
+            <w:tcW w:w="2353" w:type="dxa"/>
+          </w:tcPr>
+          <w:p>
+            <w:pPr>
+              <w:jc w:val="right"/>
+            </w:pPr>
+          </w:p>
+        </w:tc>
+        <w:tc>
+          <w:tcPr>
+            <w:tcW w:w="2256" w:type="dxa"/>
+          </w:tcPr>
+          <w:p/>
+        </w:tc>
+      </w:tr>
+    </w:tbl>
+    <w:p/>
+    <w:p/>
+    <w:p>
+      <w:pPr>
+        <w:jc w:val="center"/>
+      </w:pPr>
+    </w:p>
+    <w:p>
+      <w:pPr>
+        <w:jc w:val="center"/>
+      </w:pPr>
+    </w:p>
+    <w:p>
+      <w:pPr>
+        <w:jc w:val="center"/>
+      </w:pPr>
+    </w:p>
+    <w:p>
+      <w:pPr>
+        <w:jc w:val="center"/>
+      </w:pPr>
+      <w:r>
+        <w:t>Томск - 2019</w:t>
+      </w:r>
+    </w:p>
+    <w:p>
       <w:r>
         <w:br w:type="page"/>
       </w:r>
@@ -102,7 +753,7 @@
           <w:r>
             <w:fldChar w:fldCharType="separate"/>
           </w:r>
-          <w:hyperlink w:anchor="_Toc23495888" w:history="1">
+          <w:hyperlink w:anchor="_Toc25063680" w:history="1">
             <w:r>
               <w:rPr>
                 <w:rStyle w:val="a3"/>
@@ -131,7 +782,7 @@
                 <w:noProof/>
                 <w:webHidden/>
               </w:rPr>
-              <w:instrText xml:space="preserve"> PAGEREF _Toc23495888 \h </w:instrText>
+              <w:instrText xml:space="preserve"> PAGEREF _Toc25063680 \h </w:instrText>
             </w:r>
             <w:r>
               <w:rPr>
@@ -175,7 +826,7 @@
               <w:szCs w:val="22"/>
             </w:rPr>
           </w:pPr>
-          <w:hyperlink w:anchor="_Toc23495889" w:history="1">
+          <w:hyperlink w:anchor="_Toc25063681" w:history="1">
             <w:r>
               <w:rPr>
                 <w:rStyle w:val="a3"/>
@@ -204,7 +855,7 @@
                 <w:noProof/>
                 <w:webHidden/>
               </w:rPr>
-              <w:instrText xml:space="preserve"> PAGEREF _Toc23495889 \h </w:instrText>
+              <w:instrText xml:space="preserve"> PAGEREF _Toc25063681 \h </w:instrText>
             </w:r>
             <w:r>
               <w:rPr>
@@ -248,7 +899,7 @@
               <w:szCs w:val="22"/>
             </w:rPr>
           </w:pPr>
-          <w:hyperlink w:anchor="_Toc23495890" w:history="1">
+          <w:hyperlink w:anchor="_Toc25063682" w:history="1">
             <w:r>
               <w:rPr>
                 <w:rStyle w:val="a3"/>
@@ -277,7 +928,7 @@
                 <w:noProof/>
                 <w:webHidden/>
               </w:rPr>
-              <w:instrText xml:space="preserve"> PAGEREF _Toc23495890 \h </w:instrText>
+              <w:instrText xml:space="preserve"> PAGEREF _Toc25063682 \h </w:instrText>
             </w:r>
             <w:r>
               <w:rPr>
@@ -321,7 +972,7 @@
               <w:szCs w:val="22"/>
             </w:rPr>
           </w:pPr>
-          <w:hyperlink w:anchor="_Toc23495891" w:history="1">
+          <w:hyperlink w:anchor="_Toc25063683" w:history="1">
             <w:r>
               <w:rPr>
                 <w:rStyle w:val="a3"/>
@@ -349,7 +1000,7 @@
                 <w:noProof/>
                 <w:webHidden/>
               </w:rPr>
-              <w:instrText xml:space="preserve"> PAGEREF _Toc23495891 \h </w:instrText>
+              <w:instrText xml:space="preserve"> PAGEREF _Toc25063683 \h </w:instrText>
             </w:r>
             <w:r>
               <w:rPr>
@@ -393,7 +1044,7 @@
               <w:szCs w:val="22"/>
             </w:rPr>
           </w:pPr>
-          <w:hyperlink w:anchor="_Toc23495892" w:history="1">
+          <w:hyperlink w:anchor="_Toc25063684" w:history="1">
             <w:r>
               <w:rPr>
                 <w:rStyle w:val="a3"/>
@@ -438,7 +1089,7 @@
                 <w:noProof/>
                 <w:webHidden/>
               </w:rPr>
-              <w:instrText xml:space="preserve"> PAGEREF _Toc23495892 \h </w:instrText>
+              <w:instrText xml:space="preserve"> PAGEREF _Toc25063684 \h </w:instrText>
             </w:r>
             <w:r>
               <w:rPr>
@@ -482,7 +1133,7 @@
               <w:szCs w:val="22"/>
             </w:rPr>
           </w:pPr>
-          <w:hyperlink w:anchor="_Toc23495893" w:history="1">
+          <w:hyperlink w:anchor="_Toc25063685" w:history="1">
             <w:r>
               <w:rPr>
                 <w:rStyle w:val="a3"/>
@@ -510,7 +1161,7 @@
                 <w:noProof/>
                 <w:webHidden/>
               </w:rPr>
-              <w:instrText xml:space="preserve"> PAGEREF _Toc23495893 \h </w:instrText>
+              <w:instrText xml:space="preserve"> PAGEREF _Toc25063685 \h </w:instrText>
             </w:r>
             <w:r>
               <w:rPr>
@@ -554,7 +1205,7 @@
               <w:szCs w:val="22"/>
             </w:rPr>
           </w:pPr>
-          <w:hyperlink w:anchor="_Toc23495894" w:history="1">
+          <w:hyperlink w:anchor="_Toc25063686" w:history="1">
             <w:r>
               <w:rPr>
                 <w:rStyle w:val="a3"/>
@@ -582,7 +1233,7 @@
                 <w:noProof/>
                 <w:webHidden/>
               </w:rPr>
-              <w:instrText xml:space="preserve"> PAGEREF _Toc23495894 \h </w:instrText>
+              <w:instrText xml:space="preserve"> PAGEREF _Toc25063686 \h </w:instrText>
             </w:r>
             <w:r>
               <w:rPr>
@@ -626,7 +1277,7 @@
               <w:szCs w:val="22"/>
             </w:rPr>
           </w:pPr>
-          <w:hyperlink w:anchor="_Toc23495895" w:history="1">
+          <w:hyperlink w:anchor="_Toc25063687" w:history="1">
             <w:r>
               <w:rPr>
                 <w:rStyle w:val="a3"/>
@@ -654,7 +1305,7 @@
                 <w:noProof/>
                 <w:webHidden/>
               </w:rPr>
-              <w:instrText xml:space="preserve"> PAGEREF _Toc23495895 \h </w:instrText>
+              <w:instrText xml:space="preserve"> PAGEREF _Toc25063687 \h </w:instrText>
             </w:r>
             <w:r>
               <w:rPr>
@@ -698,7 +1349,7 @@
               <w:szCs w:val="22"/>
             </w:rPr>
           </w:pPr>
-          <w:hyperlink w:anchor="_Toc23495896" w:history="1">
+          <w:hyperlink w:anchor="_Toc25063688" w:history="1">
             <w:r>
               <w:rPr>
                 <w:rStyle w:val="a3"/>
@@ -726,7 +1377,7 @@
                 <w:noProof/>
                 <w:webHidden/>
               </w:rPr>
-              <w:instrText xml:space="preserve"> PAGEREF _Toc23495896 \h </w:instrText>
+              <w:instrText xml:space="preserve"> PAGEREF _Toc25063688 \h </w:instrText>
             </w:r>
             <w:r>
               <w:rPr>
@@ -770,7 +1421,7 @@
               <w:szCs w:val="22"/>
             </w:rPr>
           </w:pPr>
-          <w:hyperlink w:anchor="_Toc23495897" w:history="1">
+          <w:hyperlink w:anchor="_Toc25063689" w:history="1">
             <w:r>
               <w:rPr>
                 <w:rStyle w:val="a3"/>
@@ -799,7 +1450,7 @@
                 <w:noProof/>
                 <w:webHidden/>
               </w:rPr>
-              <w:instrText xml:space="preserve"> PAGEREF _Toc23495897 \h </w:instrText>
+              <w:instrText xml:space="preserve"> PAGEREF _Toc25063689 \h </w:instrText>
             </w:r>
             <w:r>
               <w:rPr>
@@ -843,7 +1494,7 @@
               <w:szCs w:val="22"/>
             </w:rPr>
           </w:pPr>
-          <w:hyperlink w:anchor="_Toc23495898" w:history="1">
+          <w:hyperlink w:anchor="_Toc25063690" w:history="1">
             <w:r>
               <w:rPr>
                 <w:rStyle w:val="a3"/>
@@ -872,7 +1523,7 @@
                 <w:noProof/>
                 <w:webHidden/>
               </w:rPr>
-              <w:instrText xml:space="preserve"> PAGEREF _Toc23495898 \h </w:instrText>
+              <w:instrText xml:space="preserve"> PAGEREF _Toc25063690 \h </w:instrText>
             </w:r>
             <w:r>
               <w:rPr>
@@ -916,7 +1567,7 @@
               <w:szCs w:val="22"/>
             </w:rPr>
           </w:pPr>
-          <w:hyperlink w:anchor="_Toc23495899" w:history="1">
+          <w:hyperlink w:anchor="_Toc25063691" w:history="1">
             <w:r>
               <w:rPr>
                 <w:rStyle w:val="a3"/>
@@ -944,7 +1595,7 @@
                 <w:noProof/>
                 <w:webHidden/>
               </w:rPr>
-              <w:instrText xml:space="preserve"> PAGEREF _Toc23495899 \h </w:instrText>
+              <w:instrText xml:space="preserve"> PAGEREF _Toc25063691 \h </w:instrText>
             </w:r>
             <w:r>
               <w:rPr>
@@ -1215,7 +1866,7 @@
           <w:szCs w:val="28"/>
         </w:rPr>
       </w:pPr>
-      <w:bookmarkStart w:id="2" w:name="_Toc23495888"/>
+      <w:bookmarkStart w:id="2" w:name="_Toc25063680"/>
       <w:r>
         <w:rPr>
           <w:b/>
@@ -1247,7 +1898,7 @@
         </w:rPr>
       </w:pPr>
       <w:bookmarkStart w:id="3" w:name="_Toc1402766"/>
-      <w:bookmarkStart w:id="4" w:name="_Toc23495889"/>
+      <w:bookmarkStart w:id="4" w:name="_Toc25063681"/>
       <w:r>
         <w:rPr>
           <w:b/>
@@ -1269,7 +1920,7 @@
       <w:r>
         <w:t xml:space="preserve">Продублировать структуру проекта аналогично проекту из репозитория </w:t>
       </w:r>
-      <w:hyperlink r:id="rId10" w:history="1">
+      <w:hyperlink r:id="rId9" w:history="1">
         <w:r>
           <w:rPr>
             <w:rStyle w:val="a3"/>
@@ -1300,7 +1951,7 @@
         </w:rPr>
       </w:pPr>
       <w:bookmarkStart w:id="5" w:name="_Toc1402770"/>
-      <w:bookmarkStart w:id="6" w:name="_Toc23495890"/>
+      <w:bookmarkStart w:id="6" w:name="_Toc25063682"/>
       <w:r>
         <w:rPr>
           <w:b/>
@@ -1323,7 +1974,7 @@
           <w:szCs w:val="24"/>
         </w:rPr>
       </w:pPr>
-      <w:bookmarkStart w:id="7" w:name="_Toc23495891"/>
+      <w:bookmarkStart w:id="7" w:name="_Toc25063683"/>
       <w:r>
         <w:rPr>
           <w:sz w:val="24"/>
@@ -1453,7 +2104,7 @@
                     </pic:cNvPicPr>
                   </pic:nvPicPr>
                   <pic:blipFill>
-                    <a:blip r:embed="rId11">
+                    <a:blip r:embed="rId10">
                       <a:extLst>
                         <a:ext uri="{28A0092B-C50C-407E-A947-70E740481C1C}">
                           <a14:useLocalDpi xmlns:a14="http://schemas.microsoft.com/office/drawing/2010/main" val="0"/>
@@ -1625,7 +2276,7 @@
                     </pic:cNvPicPr>
                   </pic:nvPicPr>
                   <pic:blipFill>
-                    <a:blip r:embed="rId12">
+                    <a:blip r:embed="rId11">
                       <a:extLst>
                         <a:ext uri="{28A0092B-C50C-407E-A947-70E740481C1C}">
                           <a14:useLocalDpi xmlns:a14="http://schemas.microsoft.com/office/drawing/2010/main" val="0"/>
@@ -1849,7 +2500,7 @@
                     </pic:cNvPicPr>
                   </pic:nvPicPr>
                   <pic:blipFill>
-                    <a:blip r:embed="rId13">
+                    <a:blip r:embed="rId12">
                       <a:extLst>
                         <a:ext uri="{28A0092B-C50C-407E-A947-70E740481C1C}">
                           <a14:useLocalDpi xmlns:a14="http://schemas.microsoft.com/office/drawing/2010/main" val="0"/>
@@ -1976,7 +2627,7 @@
                     </pic:cNvPicPr>
                   </pic:nvPicPr>
                   <pic:blipFill>
-                    <a:blip r:embed="rId14" cstate="print">
+                    <a:blip r:embed="rId13" cstate="print">
                       <a:extLst>
                         <a:ext uri="{28A0092B-C50C-407E-A947-70E740481C1C}">
                           <a14:useLocalDpi xmlns:a14="http://schemas.microsoft.com/office/drawing/2010/main" val="0"/>
@@ -2032,7 +2683,7 @@
           <w:szCs w:val="24"/>
         </w:rPr>
       </w:pPr>
-      <w:bookmarkStart w:id="8" w:name="_Toc23495892"/>
+      <w:bookmarkStart w:id="8" w:name="_Toc25063684"/>
       <w:r>
         <w:rPr>
           <w:sz w:val="24"/>
@@ -2125,7 +2776,7 @@
       <w:r>
         <w:t xml:space="preserve">», который представляет собой набор скриптов, позволяющий автоматизировать работу по </w:t>
       </w:r>
-      <w:hyperlink r:id="rId15" w:history="1">
+      <w:hyperlink r:id="rId14" w:history="1">
         <w:r>
           <w:rPr>
             <w:rStyle w:val="a3"/>
@@ -2210,7 +2861,7 @@
                     </pic:cNvPicPr>
                   </pic:nvPicPr>
                   <pic:blipFill>
-                    <a:blip r:embed="rId16">
+                    <a:blip r:embed="rId15">
                       <a:extLst>
                         <a:ext uri="{28A0092B-C50C-407E-A947-70E740481C1C}">
                           <a14:useLocalDpi xmlns:a14="http://schemas.microsoft.com/office/drawing/2010/main" val="0"/>
@@ -2336,7 +2987,7 @@
                     </pic:cNvPicPr>
                   </pic:nvPicPr>
                   <pic:blipFill>
-                    <a:blip r:embed="rId17">
+                    <a:blip r:embed="rId16">
                       <a:extLst>
                         <a:ext uri="{28A0092B-C50C-407E-A947-70E740481C1C}">
                           <a14:useLocalDpi xmlns:a14="http://schemas.microsoft.com/office/drawing/2010/main" val="0"/>
@@ -2517,7 +3168,7 @@
                     </pic:cNvPicPr>
                   </pic:nvPicPr>
                   <pic:blipFill>
-                    <a:blip r:embed="rId18">
+                    <a:blip r:embed="rId17">
                       <a:extLst>
                         <a:ext uri="{28A0092B-C50C-407E-A947-70E740481C1C}">
                           <a14:useLocalDpi xmlns:a14="http://schemas.microsoft.com/office/drawing/2010/main" val="0"/>
@@ -2657,7 +3308,7 @@
           <w:szCs w:val="24"/>
         </w:rPr>
       </w:pPr>
-      <w:bookmarkStart w:id="9" w:name="_Toc23495893"/>
+      <w:bookmarkStart w:id="9" w:name="_Toc25063685"/>
       <w:r>
         <w:rPr>
           <w:sz w:val="24"/>
@@ -2921,7 +3572,7 @@
                     </pic:cNvPicPr>
                   </pic:nvPicPr>
                   <pic:blipFill>
-                    <a:blip r:embed="rId19">
+                    <a:blip r:embed="rId18">
                       <a:extLst>
                         <a:ext uri="{28A0092B-C50C-407E-A947-70E740481C1C}">
                           <a14:useLocalDpi xmlns:a14="http://schemas.microsoft.com/office/drawing/2010/main" val="0"/>
@@ -2957,8 +3608,6 @@
       <w:pPr>
         <w:jc w:val="center"/>
       </w:pPr>
-      <w:bookmarkStart w:id="10" w:name="_GoBack"/>
-      <w:bookmarkEnd w:id="10"/>
     </w:p>
     <w:p>
       <w:pPr>
@@ -3049,7 +3698,6 @@
         </w:rPr>
         <w:t>New</w:t>
       </w:r>
-      <w:proofErr w:type="gramStart"/>
       <w:r>
         <w:t>-&gt;</w:t>
       </w:r>
@@ -3059,7 +3707,6 @@
         </w:rPr>
         <w:t>Activity</w:t>
       </w:r>
-      <w:proofErr w:type="gramEnd"/>
       <w:r>
         <w:t>-&gt;</w:t>
       </w:r>
@@ -3158,20 +3805,10 @@
         <w:t>Activity</w:t>
       </w:r>
       <w:r>
-        <w:t xml:space="preserve"> каждой лабораторной работы добавляем статический метод </w:t>
-      </w:r>
-      <w:proofErr w:type="spellStart"/>
-      <w:proofErr w:type="gramStart"/>
-      <w:r>
-        <w:t>Intent</w:t>
-      </w:r>
-      <w:proofErr w:type="spellEnd"/>
-      <w:r>
-        <w:t>(</w:t>
-      </w:r>
-      <w:proofErr w:type="gramEnd"/>
-      <w:r>
-        <w:t>)</w:t>
+        <w:t xml:space="preserve"> каждой лабораторной работы добавляем статический метод Intent</w:t>
+      </w:r>
+      <w:r>
+        <w:t>()</w:t>
       </w:r>
       <w:r>
         <w:t xml:space="preserve">, который создает и возвращает объект класса </w:t>
@@ -3228,96 +3865,32 @@
         </w:rPr>
         <w:t xml:space="preserve">    </w:t>
       </w:r>
-      <w:proofErr w:type="gramStart"/>
       <w:r>
         <w:rPr>
           <w:sz w:val="28"/>
           <w:szCs w:val="28"/>
           <w:lang w:val="en-US"/>
         </w:rPr>
-        <w:t>public</w:t>
-      </w:r>
-      <w:proofErr w:type="gramEnd"/>
-      <w:r>
+        <w:t>public static Intent newIntent(@NonNull Context context) {</w:t>
+      </w:r>
+    </w:p>
+    <w:p>
+      <w:pPr>
+        <w:pStyle w:val="a7"/>
+        <w:ind w:left="1287"/>
         <w:rPr>
           <w:sz w:val="28"/>
           <w:szCs w:val="28"/>
           <w:lang w:val="en-US"/>
         </w:rPr>
-        <w:t xml:space="preserve"> static Intent </w:t>
-      </w:r>
-      <w:proofErr w:type="spellStart"/>
+      </w:pPr>
       <w:r>
         <w:rPr>
           <w:sz w:val="28"/>
           <w:szCs w:val="28"/>
           <w:lang w:val="en-US"/>
         </w:rPr>
-        <w:t>newIntent</w:t>
-      </w:r>
-      <w:proofErr w:type="spellEnd"/>
-      <w:r>
-        <w:rPr>
-          <w:sz w:val="28"/>
-          <w:szCs w:val="28"/>
-          <w:lang w:val="en-US"/>
-        </w:rPr>
-        <w:t>(@</w:t>
-      </w:r>
-      <w:proofErr w:type="spellStart"/>
-      <w:r>
-        <w:rPr>
-          <w:sz w:val="28"/>
-          <w:szCs w:val="28"/>
-          <w:lang w:val="en-US"/>
-        </w:rPr>
-        <w:t>NonNull</w:t>
-      </w:r>
-      <w:proofErr w:type="spellEnd"/>
-      <w:r>
-        <w:rPr>
-          <w:sz w:val="28"/>
-          <w:szCs w:val="28"/>
-          <w:lang w:val="en-US"/>
-        </w:rPr>
-        <w:t xml:space="preserve"> Context context) {</w:t>
-      </w:r>
-    </w:p>
-    <w:p>
-      <w:pPr>
-        <w:pStyle w:val="a7"/>
-        <w:ind w:left="1287"/>
-        <w:rPr>
-          <w:sz w:val="28"/>
-          <w:szCs w:val="28"/>
-          <w:lang w:val="en-US"/>
-        </w:rPr>
-      </w:pPr>
-      <w:r>
-        <w:rPr>
-          <w:sz w:val="28"/>
-          <w:szCs w:val="28"/>
-          <w:lang w:val="en-US"/>
-        </w:rPr>
-        <w:t xml:space="preserve">        </w:t>
-      </w:r>
-      <w:proofErr w:type="gramStart"/>
-      <w:r>
-        <w:rPr>
-          <w:sz w:val="28"/>
-          <w:szCs w:val="28"/>
-          <w:lang w:val="en-US"/>
-        </w:rPr>
-        <w:t>return</w:t>
-      </w:r>
-      <w:proofErr w:type="gramEnd"/>
-      <w:r>
-        <w:rPr>
-          <w:sz w:val="28"/>
-          <w:szCs w:val="28"/>
-          <w:lang w:val="en-US"/>
-        </w:rPr>
-        <w:t xml:space="preserve"> new Intent(context, Lab1Activity.class);</w:t>
+        <w:t xml:space="preserve">        return new Intent(context, Lab1Activity.class);</w:t>
       </w:r>
     </w:p>
     <w:p>
@@ -3432,7 +4005,7 @@
                     </pic:cNvPicPr>
                   </pic:nvPicPr>
                   <pic:blipFill>
-                    <a:blip r:embed="rId20">
+                    <a:blip r:embed="rId19">
                       <a:extLst>
                         <a:ext uri="{28A0092B-C50C-407E-A947-70E740481C1C}">
                           <a14:useLocalDpi xmlns:a14="http://schemas.microsoft.com/office/drawing/2010/main" val="0"/>
@@ -3508,7 +4081,7 @@
                     </pic:cNvPicPr>
                   </pic:nvPicPr>
                   <pic:blipFill>
-                    <a:blip r:embed="rId21">
+                    <a:blip r:embed="rId20">
                       <a:extLst>
                         <a:ext uri="{28A0092B-C50C-407E-A947-70E740481C1C}">
                           <a14:useLocalDpi xmlns:a14="http://schemas.microsoft.com/office/drawing/2010/main" val="0"/>
@@ -3579,7 +4152,7 @@
                     </pic:cNvPicPr>
                   </pic:nvPicPr>
                   <pic:blipFill>
-                    <a:blip r:embed="rId22">
+                    <a:blip r:embed="rId21">
                       <a:extLst>
                         <a:ext uri="{28A0092B-C50C-407E-A947-70E740481C1C}">
                           <a14:useLocalDpi xmlns:a14="http://schemas.microsoft.com/office/drawing/2010/main" val="0"/>
@@ -3638,7 +4211,7 @@
           <w:szCs w:val="24"/>
         </w:rPr>
       </w:pPr>
-      <w:bookmarkStart w:id="11" w:name="_Toc23495894"/>
+      <w:bookmarkStart w:id="10" w:name="_Toc25063686"/>
       <w:r>
         <w:rPr>
           <w:sz w:val="24"/>
@@ -3653,7 +4226,7 @@
         </w:rPr>
         <w:t>модулей</w:t>
       </w:r>
-      <w:bookmarkEnd w:id="11"/>
+      <w:bookmarkEnd w:id="10"/>
       <w:r>
         <w:rPr>
           <w:sz w:val="24"/>
@@ -3799,7 +4372,6 @@
         </w:rPr>
         <w:t>File</w:t>
       </w:r>
-      <w:proofErr w:type="gramStart"/>
       <w:r>
         <w:rPr>
           <w:sz w:val="24"/>
@@ -3815,7 +4387,6 @@
         </w:rPr>
         <w:t>Project</w:t>
       </w:r>
-      <w:proofErr w:type="gramEnd"/>
       <w:r>
         <w:rPr>
           <w:sz w:val="24"/>
@@ -4165,7 +4736,7 @@
                     </pic:cNvPicPr>
                   </pic:nvPicPr>
                   <pic:blipFill>
-                    <a:blip r:embed="rId23">
+                    <a:blip r:embed="rId22">
                       <a:extLst>
                         <a:ext uri="{28A0092B-C50C-407E-A947-70E740481C1C}">
                           <a14:useLocalDpi xmlns:a14="http://schemas.microsoft.com/office/drawing/2010/main" val="0"/>
@@ -4241,7 +4812,7 @@
                     </pic:cNvPicPr>
                   </pic:nvPicPr>
                   <pic:blipFill>
-                    <a:blip r:embed="rId24">
+                    <a:blip r:embed="rId23">
                       <a:extLst>
                         <a:ext uri="{28A0092B-C50C-407E-A947-70E740481C1C}">
                           <a14:useLocalDpi xmlns:a14="http://schemas.microsoft.com/office/drawing/2010/main" val="0"/>
@@ -4303,7 +4874,7 @@
           <w:szCs w:val="24"/>
         </w:rPr>
       </w:pPr>
-      <w:bookmarkStart w:id="12" w:name="_Toc23495895"/>
+      <w:bookmarkStart w:id="11" w:name="_Toc25063687"/>
       <w:r>
         <w:rPr>
           <w:sz w:val="24"/>
@@ -4311,7 +4882,7 @@
         </w:rPr>
         <w:t>Создание кнопок для переходов к модулям лабораторных работ</w:t>
       </w:r>
-      <w:bookmarkEnd w:id="12"/>
+      <w:bookmarkEnd w:id="11"/>
     </w:p>
     <w:p>
       <w:pPr>
@@ -4589,7 +5160,7 @@
                     </pic:cNvPicPr>
                   </pic:nvPicPr>
                   <pic:blipFill>
-                    <a:blip r:embed="rId25" cstate="print">
+                    <a:blip r:embed="rId24" cstate="print">
                       <a:extLst>
                         <a:ext uri="{28A0092B-C50C-407E-A947-70E740481C1C}">
                           <a14:useLocalDpi xmlns:a14="http://schemas.microsoft.com/office/drawing/2010/main" val="0"/>
@@ -4703,69 +5274,13 @@
           <w:lang w:val="en-US"/>
         </w:rPr>
       </w:pPr>
-      <w:proofErr w:type="spellStart"/>
-      <w:proofErr w:type="gramStart"/>
       <w:r>
         <w:rPr>
           <w:sz w:val="28"/>
           <w:szCs w:val="28"/>
           <w:lang w:val="en-US"/>
         </w:rPr>
-        <w:t>findViewById</w:t>
-      </w:r>
-      <w:proofErr w:type="spellEnd"/>
-      <w:r>
-        <w:rPr>
-          <w:sz w:val="28"/>
-          <w:szCs w:val="28"/>
-          <w:lang w:val="en-US"/>
-        </w:rPr>
-        <w:t>(</w:t>
-      </w:r>
-      <w:proofErr w:type="gramEnd"/>
-      <w:r>
-        <w:rPr>
-          <w:sz w:val="28"/>
-          <w:szCs w:val="28"/>
-          <w:lang w:val="en-US"/>
-        </w:rPr>
-        <w:t>R.id.lab2).</w:t>
-      </w:r>
-      <w:proofErr w:type="spellStart"/>
-      <w:r>
-        <w:rPr>
-          <w:sz w:val="28"/>
-          <w:szCs w:val="28"/>
-          <w:lang w:val="en-US"/>
-        </w:rPr>
-        <w:t>setOnClickListener</w:t>
-      </w:r>
-      <w:proofErr w:type="spellEnd"/>
-      <w:r>
-        <w:rPr>
-          <w:sz w:val="28"/>
-          <w:szCs w:val="28"/>
-          <w:lang w:val="en-US"/>
-        </w:rPr>
-        <w:t xml:space="preserve">((v) -&gt; </w:t>
-      </w:r>
-      <w:proofErr w:type="spellStart"/>
-      <w:r>
-        <w:rPr>
-          <w:sz w:val="28"/>
-          <w:szCs w:val="28"/>
-          <w:lang w:val="en-US"/>
-        </w:rPr>
-        <w:t>startActivity</w:t>
-      </w:r>
-      <w:proofErr w:type="spellEnd"/>
-      <w:r>
-        <w:rPr>
-          <w:sz w:val="28"/>
-          <w:szCs w:val="28"/>
-          <w:lang w:val="en-US"/>
-        </w:rPr>
-        <w:t>(Lab2Activity.newIntent(this)));</w:t>
+        <w:t>findViewById(R.id.lab2).setOnClickListener((v) -&gt; startActivity(Lab2Activity.newIntent(this)));</w:t>
       </w:r>
       <w:r>
         <w:rPr>
@@ -4796,7 +5311,7 @@
           <w:szCs w:val="24"/>
         </w:rPr>
       </w:pPr>
-      <w:bookmarkStart w:id="13" w:name="_Toc23495896"/>
+      <w:bookmarkStart w:id="12" w:name="_Toc25063688"/>
       <w:r>
         <w:rPr>
           <w:sz w:val="24"/>
@@ -4818,7 +5333,7 @@
         </w:rPr>
         <w:t>приложения</w:t>
       </w:r>
-      <w:bookmarkEnd w:id="13"/>
+      <w:bookmarkEnd w:id="12"/>
       <w:r>
         <w:rPr>
           <w:sz w:val="24"/>
@@ -4957,7 +5472,7 @@
                           </pic:cNvPicPr>
                         </pic:nvPicPr>
                         <pic:blipFill>
-                          <a:blip r:embed="rId26" cstate="print">
+                          <a:blip r:embed="rId25" cstate="print">
                             <a:extLst>
                               <a:ext uri="{28A0092B-C50C-407E-A947-70E740481C1C}">
                                 <a14:useLocalDpi xmlns:a14="http://schemas.microsoft.com/office/drawing/2010/main" val="0"/>
@@ -5020,7 +5535,7 @@
                           </pic:cNvPicPr>
                         </pic:nvPicPr>
                         <pic:blipFill>
-                          <a:blip r:embed="rId27" cstate="print">
+                          <a:blip r:embed="rId26" cstate="print">
                             <a:extLst>
                               <a:ext uri="{28A0092B-C50C-407E-A947-70E740481C1C}">
                                 <a14:useLocalDpi xmlns:a14="http://schemas.microsoft.com/office/drawing/2010/main" val="0"/>
@@ -5083,7 +5598,7 @@
                           </pic:cNvPicPr>
                         </pic:nvPicPr>
                         <pic:blipFill>
-                          <a:blip r:embed="rId28" cstate="print">
+                          <a:blip r:embed="rId27" cstate="print">
                             <a:extLst>
                               <a:ext uri="{28A0092B-C50C-407E-A947-70E740481C1C}">
                                 <a14:useLocalDpi xmlns:a14="http://schemas.microsoft.com/office/drawing/2010/main" val="0"/>
@@ -5250,8 +5765,8 @@
           <w:szCs w:val="28"/>
         </w:rPr>
       </w:pPr>
-      <w:bookmarkStart w:id="14" w:name="_Toc1253507"/>
-      <w:bookmarkStart w:id="15" w:name="_Toc23495897"/>
+      <w:bookmarkStart w:id="13" w:name="_Toc1253507"/>
+      <w:bookmarkStart w:id="14" w:name="_Toc25063689"/>
       <w:r>
         <w:rPr>
           <w:b/>
@@ -5260,8 +5775,8 @@
         </w:rPr>
         <w:t>Заключение</w:t>
       </w:r>
+      <w:bookmarkEnd w:id="13"/>
       <w:bookmarkEnd w:id="14"/>
-      <w:bookmarkEnd w:id="15"/>
     </w:p>
     <w:p>
       <w:pPr>
@@ -5403,8 +5918,8 @@
           <w:szCs w:val="28"/>
         </w:rPr>
       </w:pPr>
-      <w:bookmarkStart w:id="16" w:name="_Toc23495898"/>
-      <w:bookmarkStart w:id="17" w:name="_Toc1253514"/>
+      <w:bookmarkStart w:id="15" w:name="_Toc25063690"/>
+      <w:bookmarkStart w:id="16" w:name="_Toc1253514"/>
       <w:r>
         <w:rPr>
           <w:b/>
@@ -5413,7 +5928,7 @@
         </w:rPr>
         <w:t>Приложение</w:t>
       </w:r>
-      <w:bookmarkEnd w:id="16"/>
+      <w:bookmarkEnd w:id="15"/>
       <w:r>
         <w:rPr>
           <w:b/>
@@ -5422,34 +5937,34 @@
         </w:rPr>
         <w:t xml:space="preserve"> </w:t>
       </w:r>
+      <w:bookmarkEnd w:id="16"/>
+    </w:p>
+    <w:p>
+      <w:pPr>
+        <w:pStyle w:val="22"/>
+        <w:rPr>
+          <w:sz w:val="24"/>
+          <w:szCs w:val="24"/>
+        </w:rPr>
+      </w:pPr>
+      <w:bookmarkStart w:id="17" w:name="_Toc1253515"/>
+      <w:bookmarkStart w:id="18" w:name="_Toc25063691"/>
+      <w:r>
+        <w:rPr>
+          <w:sz w:val="24"/>
+          <w:szCs w:val="24"/>
+        </w:rPr>
+        <w:t xml:space="preserve">Ссылка на </w:t>
+      </w:r>
       <w:bookmarkEnd w:id="17"/>
-    </w:p>
-    <w:p>
-      <w:pPr>
-        <w:pStyle w:val="22"/>
-        <w:rPr>
-          <w:sz w:val="24"/>
-          <w:szCs w:val="24"/>
-        </w:rPr>
-      </w:pPr>
-      <w:bookmarkStart w:id="18" w:name="_Toc1253515"/>
-      <w:bookmarkStart w:id="19" w:name="_Toc23495899"/>
-      <w:r>
-        <w:rPr>
-          <w:sz w:val="24"/>
-          <w:szCs w:val="24"/>
-        </w:rPr>
-        <w:t xml:space="preserve">Ссылка на </w:t>
+      <w:r>
+        <w:rPr>
+          <w:sz w:val="24"/>
+          <w:szCs w:val="24"/>
+        </w:rPr>
+        <w:t>проект</w:t>
       </w:r>
       <w:bookmarkEnd w:id="18"/>
-      <w:r>
-        <w:rPr>
-          <w:sz w:val="24"/>
-          <w:szCs w:val="24"/>
-        </w:rPr>
-        <w:t>проект</w:t>
-      </w:r>
-      <w:bookmarkEnd w:id="19"/>
     </w:p>
     <w:p>
       <w:pPr>
@@ -5460,7 +5975,7 @@
           <w:szCs w:val="24"/>
         </w:rPr>
       </w:pPr>
-      <w:hyperlink r:id="rId29" w:history="1">
+      <w:hyperlink r:id="rId28" w:history="1">
         <w:r>
           <w:rPr>
             <w:rStyle w:val="a3"/>
@@ -5477,7 +5992,7 @@
       </w:pPr>
     </w:p>
     <w:sectPr>
-      <w:footerReference w:type="default" r:id="rId30"/>
+      <w:footerReference w:type="default" r:id="rId29"/>
       <w:pgSz w:w="11906" w:h="16838"/>
       <w:pgMar w:top="1440" w:right="1080" w:bottom="1440" w:left="1080" w:header="708" w:footer="708" w:gutter="0"/>
       <w:pgNumType w:start="0"/>
@@ -5538,7 +6053,7 @@
           <w:rPr>
             <w:noProof/>
           </w:rPr>
-          <w:t>12</w:t>
+          <w:t>1</w:t>
         </w:r>
         <w:r>
           <w:fldChar w:fldCharType="end"/>
@@ -6989,6 +7504,34 @@
       <w:lang w:eastAsia="ru-RU"/>
     </w:rPr>
   </w:style>
+  <w:style w:type="table" w:customStyle="1" w:styleId="12">
+    <w:name w:val="Сетка таблицы1"/>
+    <w:basedOn w:val="a1"/>
+    <w:next w:val="aa"/>
+    <w:uiPriority w:val="59"/>
+    <w:rsid w:val="00B25047"/>
+    <w:rPr>
+      <w:sz w:val="22"/>
+      <w:szCs w:val="22"/>
+    </w:rPr>
+    <w:tblPr>
+      <w:tblInd w:w="0" w:type="dxa"/>
+      <w:tblBorders>
+        <w:top w:val="single" w:sz="4" w:space="0" w:color="auto"/>
+        <w:left w:val="single" w:sz="4" w:space="0" w:color="auto"/>
+        <w:bottom w:val="single" w:sz="4" w:space="0" w:color="auto"/>
+        <w:right w:val="single" w:sz="4" w:space="0" w:color="auto"/>
+        <w:insideH w:val="single" w:sz="4" w:space="0" w:color="auto"/>
+        <w:insideV w:val="single" w:sz="4" w:space="0" w:color="auto"/>
+      </w:tblBorders>
+      <w:tblCellMar>
+        <w:top w:w="0" w:type="dxa"/>
+        <w:left w:w="108" w:type="dxa"/>
+        <w:bottom w:w="0" w:type="dxa"/>
+        <w:right w:w="108" w:type="dxa"/>
+      </w:tblCellMar>
+    </w:tblPr>
+  </w:style>
 </w:styles>
 </file>
 
@@ -7258,7 +7801,7 @@
 </file>
 
 <file path=customXml/itemProps1.xml><?xml version="1.0" encoding="utf-8"?>
-<ds:datastoreItem xmlns:ds="http://schemas.openxmlformats.org/officeDocument/2006/customXml" ds:itemID="{C9F26D99-F617-4369-9691-25826A59BBF6}">
+<ds:datastoreItem xmlns:ds="http://schemas.openxmlformats.org/officeDocument/2006/customXml" ds:itemID="{D762317A-B11E-4530-93F8-C7E6E55CBBEA}">
   <ds:schemaRefs>
     <ds:schemaRef ds:uri="http://schemas.openxmlformats.org/officeDocument/2006/bibliography"/>
   </ds:schemaRefs>

</xml_diff>